<commit_message>
Added more information for Lab1_3.dox
</commit_message>
<xml_diff>
--- a/Lab1_3.docx
+++ b/Lab1_3.docx
@@ -59,27 +59,7 @@
           <w:szCs w:val="28"/>
           <w:lang w:val="uk-UA"/>
         </w:rPr>
-        <w:t xml:space="preserve">Факультет </w:t>
-      </w:r>
-      <w:proofErr w:type="spellStart"/>
-      <w:r>
-        <w:rPr>
-          <w:rFonts w:ascii="Times New Roman" w:hAnsi="Times New Roman" w:cs="Times New Roman"/>
-          <w:sz w:val="28"/>
-          <w:szCs w:val="28"/>
-          <w:lang w:val="uk-UA"/>
-        </w:rPr>
-        <w:t>кібербезпеки</w:t>
-      </w:r>
-      <w:proofErr w:type="spellEnd"/>
-      <w:r>
-        <w:rPr>
-          <w:rFonts w:ascii="Times New Roman" w:hAnsi="Times New Roman" w:cs="Times New Roman"/>
-          <w:sz w:val="28"/>
-          <w:szCs w:val="28"/>
-          <w:lang w:val="uk-UA"/>
-        </w:rPr>
-        <w:t>, комп’ютерної та програмної інженерії</w:t>
+        <w:t>Факультет кібербезпеки, комп’ютерної та програмної інженерії</w:t>
       </w:r>
     </w:p>
     <w:p>
@@ -660,7 +640,7 @@
           <w:sz w:val="28"/>
           <w:szCs w:val="28"/>
         </w:rPr>
-        <w:t>G</w:t>
+        <w:t>Git</w:t>
       </w:r>
       <w:r>
         <w:rPr>
@@ -671,8 +651,55 @@
           <w:iCs/>
           <w:sz w:val="28"/>
           <w:szCs w:val="28"/>
-        </w:rPr>
-        <w:t>it</w:t>
+          <w:lang w:val="uk-UA"/>
+        </w:rPr>
+        <w:t xml:space="preserve">, </w:t>
+      </w:r>
+      <w:r>
+        <w:rPr>
+          <w:rFonts w:ascii="Times New Roman" w:eastAsiaTheme="minorEastAsia" w:hAnsi="Times New Roman" w:cs="Times New Roman"/>
+          <w:sz w:val="28"/>
+          <w:szCs w:val="28"/>
+          <w:lang w:val="uk-UA"/>
+        </w:rPr>
+        <w:t>після його встановлювання, керується через введення в консоль команд які являються інструкціями для керування репозиторієм. Створимо власний репозиторій.</w:t>
+      </w:r>
+    </w:p>
+    <w:p>
+      <w:pPr>
+        <w:rPr>
+          <w:rFonts w:ascii="Times New Roman" w:eastAsiaTheme="minorEastAsia" w:hAnsi="Times New Roman" w:cs="Times New Roman"/>
+          <w:sz w:val="28"/>
+          <w:szCs w:val="28"/>
+          <w:lang w:val="uk-UA"/>
+        </w:rPr>
+      </w:pPr>
+      <w:r>
+        <w:rPr>
+          <w:rFonts w:ascii="Times New Roman" w:eastAsiaTheme="minorEastAsia" w:hAnsi="Times New Roman" w:cs="Times New Roman"/>
+          <w:sz w:val="28"/>
+          <w:szCs w:val="28"/>
+          <w:lang w:val="uk-UA"/>
+        </w:rPr>
+        <w:tab/>
+        <w:t xml:space="preserve">Для початку в файловому провіднику </w:t>
+      </w:r>
+      <w:r>
+        <w:rPr>
+          <w:rFonts w:ascii="Times New Roman" w:eastAsiaTheme="minorEastAsia" w:hAnsi="Times New Roman" w:cs="Times New Roman"/>
+          <w:sz w:val="28"/>
+          <w:szCs w:val="28"/>
+        </w:rPr>
+        <w:t xml:space="preserve">Windows </w:t>
+      </w:r>
+      <w:r>
+        <w:rPr>
+          <w:rFonts w:ascii="Times New Roman" w:eastAsiaTheme="minorEastAsia" w:hAnsi="Times New Roman" w:cs="Times New Roman"/>
+          <w:sz w:val="28"/>
+          <w:szCs w:val="28"/>
+          <w:lang w:val="uk-UA"/>
+        </w:rPr>
+        <w:t xml:space="preserve">створимо папку, яка в подальшому буде слугувати репозиторієм. Назвемо її </w:t>
       </w:r>
       <w:r>
         <w:rPr>
@@ -683,55 +710,8 @@
           <w:iCs/>
           <w:sz w:val="28"/>
           <w:szCs w:val="28"/>
-          <w:lang w:val="uk-UA"/>
-        </w:rPr>
-        <w:t xml:space="preserve">, </w:t>
-      </w:r>
-      <w:r>
-        <w:rPr>
-          <w:rFonts w:ascii="Times New Roman" w:eastAsiaTheme="minorEastAsia" w:hAnsi="Times New Roman" w:cs="Times New Roman"/>
-          <w:sz w:val="28"/>
-          <w:szCs w:val="28"/>
-          <w:lang w:val="uk-UA"/>
-        </w:rPr>
-        <w:t>після його встановлювання, керується через введення в консоль команд які являються інструкціями для керування репозиторієм. Створимо власний репозиторій.</w:t>
-      </w:r>
-    </w:p>
-    <w:p>
-      <w:pPr>
-        <w:rPr>
-          <w:rFonts w:ascii="Times New Roman" w:eastAsiaTheme="minorEastAsia" w:hAnsi="Times New Roman" w:cs="Times New Roman"/>
-          <w:sz w:val="28"/>
-          <w:szCs w:val="28"/>
-          <w:lang w:val="uk-UA"/>
-        </w:rPr>
-      </w:pPr>
-      <w:r>
-        <w:rPr>
-          <w:rFonts w:ascii="Times New Roman" w:eastAsiaTheme="minorEastAsia" w:hAnsi="Times New Roman" w:cs="Times New Roman"/>
-          <w:sz w:val="28"/>
-          <w:szCs w:val="28"/>
-          <w:lang w:val="uk-UA"/>
-        </w:rPr>
-        <w:tab/>
-        <w:t xml:space="preserve">Для початку в файловому провіднику </w:t>
-      </w:r>
-      <w:r>
-        <w:rPr>
-          <w:rFonts w:ascii="Times New Roman" w:eastAsiaTheme="minorEastAsia" w:hAnsi="Times New Roman" w:cs="Times New Roman"/>
-          <w:sz w:val="28"/>
-          <w:szCs w:val="28"/>
-        </w:rPr>
-        <w:t xml:space="preserve">Windows </w:t>
-      </w:r>
-      <w:r>
-        <w:rPr>
-          <w:rFonts w:ascii="Times New Roman" w:eastAsiaTheme="minorEastAsia" w:hAnsi="Times New Roman" w:cs="Times New Roman"/>
-          <w:sz w:val="28"/>
-          <w:szCs w:val="28"/>
-          <w:lang w:val="uk-UA"/>
-        </w:rPr>
-        <w:t xml:space="preserve">створимо папку, яка в подальшому буде слугувати репозиторієм. Назвемо її </w:t>
+        </w:rPr>
+        <w:t>S</w:t>
       </w:r>
       <w:r>
         <w:rPr>
@@ -742,10 +722,10 @@
           <w:iCs/>
           <w:sz w:val="28"/>
           <w:szCs w:val="28"/>
-        </w:rPr>
-        <w:t>S</w:t>
-      </w:r>
-      <w:proofErr w:type="spellStart"/>
+          <w:lang w:val="uk-UA"/>
+        </w:rPr>
+        <w:t>oftware</w:t>
+      </w:r>
       <w:r>
         <w:rPr>
           <w:rFonts w:ascii="Times New Roman" w:eastAsiaTheme="minorEastAsia" w:hAnsi="Times New Roman" w:cs="Times New Roman"/>
@@ -755,11 +735,9 @@
           <w:iCs/>
           <w:sz w:val="28"/>
           <w:szCs w:val="28"/>
-          <w:lang w:val="uk-UA"/>
-        </w:rPr>
-        <w:t>oftware</w:t>
-      </w:r>
-      <w:proofErr w:type="spellEnd"/>
+        </w:rPr>
+        <w:t>S</w:t>
+      </w:r>
       <w:r>
         <w:rPr>
           <w:rFonts w:ascii="Times New Roman" w:eastAsiaTheme="minorEastAsia" w:hAnsi="Times New Roman" w:cs="Times New Roman"/>
@@ -769,10 +747,10 @@
           <w:iCs/>
           <w:sz w:val="28"/>
           <w:szCs w:val="28"/>
-        </w:rPr>
-        <w:t>S</w:t>
-      </w:r>
-      <w:proofErr w:type="spellStart"/>
+          <w:lang w:val="uk-UA"/>
+        </w:rPr>
+        <w:t>upport</w:t>
+      </w:r>
       <w:r>
         <w:rPr>
           <w:rFonts w:ascii="Times New Roman" w:eastAsiaTheme="minorEastAsia" w:hAnsi="Times New Roman" w:cs="Times New Roman"/>
@@ -782,11 +760,9 @@
           <w:iCs/>
           <w:sz w:val="28"/>
           <w:szCs w:val="28"/>
-          <w:lang w:val="uk-UA"/>
-        </w:rPr>
-        <w:t>upport</w:t>
-      </w:r>
-      <w:proofErr w:type="spellEnd"/>
+        </w:rPr>
+        <w:t>_lab</w:t>
+      </w:r>
       <w:r>
         <w:rPr>
           <w:rFonts w:ascii="Times New Roman" w:eastAsiaTheme="minorEastAsia" w:hAnsi="Times New Roman" w:cs="Times New Roman"/>
@@ -797,7 +773,33 @@
           <w:sz w:val="28"/>
           <w:szCs w:val="28"/>
         </w:rPr>
-        <w:t>_lab</w:t>
+        <w:t>s</w:t>
+      </w:r>
+      <w:r>
+        <w:rPr>
+          <w:rFonts w:ascii="Times New Roman" w:eastAsiaTheme="minorEastAsia" w:hAnsi="Times New Roman" w:cs="Times New Roman"/>
+          <w:sz w:val="28"/>
+          <w:szCs w:val="28"/>
+        </w:rPr>
+        <w:t>.</w:t>
+      </w:r>
+      <w:r>
+        <w:rPr>
+          <w:rFonts w:ascii="Times New Roman" w:eastAsiaTheme="minorEastAsia" w:hAnsi="Times New Roman" w:cs="Times New Roman"/>
+          <w:sz w:val="28"/>
+          <w:szCs w:val="28"/>
+          <w:lang w:val="uk-UA"/>
+        </w:rPr>
+        <w:t xml:space="preserve"> Запускаємо</w:t>
+      </w:r>
+      <w:r>
+        <w:rPr>
+          <w:rFonts w:ascii="Times New Roman" w:eastAsiaTheme="minorEastAsia" w:hAnsi="Times New Roman" w:cs="Times New Roman"/>
+          <w:sz w:val="28"/>
+          <w:szCs w:val="28"/>
+          <w:lang w:val="uk-UA"/>
+        </w:rPr>
+        <w:t xml:space="preserve"> утиліту </w:t>
       </w:r>
       <w:r>
         <w:rPr>
@@ -809,48 +811,8 @@
           <w:sz w:val="28"/>
           <w:szCs w:val="28"/>
         </w:rPr>
-        <w:t>s</w:t>
-      </w:r>
-      <w:r>
-        <w:rPr>
-          <w:rFonts w:ascii="Times New Roman" w:eastAsiaTheme="minorEastAsia" w:hAnsi="Times New Roman" w:cs="Times New Roman"/>
-          <w:sz w:val="28"/>
-          <w:szCs w:val="28"/>
-        </w:rPr>
-        <w:t>.</w:t>
-      </w:r>
-      <w:r>
-        <w:rPr>
-          <w:rFonts w:ascii="Times New Roman" w:eastAsiaTheme="minorEastAsia" w:hAnsi="Times New Roman" w:cs="Times New Roman"/>
-          <w:sz w:val="28"/>
-          <w:szCs w:val="28"/>
-          <w:lang w:val="uk-UA"/>
-        </w:rPr>
-        <w:t xml:space="preserve"> Запускаємо</w:t>
-      </w:r>
-      <w:r>
-        <w:rPr>
-          <w:rFonts w:ascii="Times New Roman" w:eastAsiaTheme="minorEastAsia" w:hAnsi="Times New Roman" w:cs="Times New Roman"/>
-          <w:sz w:val="28"/>
-          <w:szCs w:val="28"/>
-          <w:lang w:val="uk-UA"/>
-        </w:rPr>
-        <w:t xml:space="preserve"> утиліту </w:t>
-      </w:r>
-      <w:proofErr w:type="spellStart"/>
-      <w:r>
-        <w:rPr>
-          <w:rFonts w:ascii="Times New Roman" w:eastAsiaTheme="minorEastAsia" w:hAnsi="Times New Roman" w:cs="Times New Roman"/>
-          <w:b/>
-          <w:bCs/>
-          <w:i/>
-          <w:iCs/>
-          <w:sz w:val="28"/>
-          <w:szCs w:val="28"/>
-        </w:rPr>
         <w:t>GitBush</w:t>
       </w:r>
-      <w:proofErr w:type="spellEnd"/>
       <w:r>
         <w:rPr>
           <w:rFonts w:ascii="Times New Roman" w:eastAsiaTheme="minorEastAsia" w:hAnsi="Times New Roman" w:cs="Times New Roman"/>
@@ -882,6 +844,7 @@
       <w:r>
         <w:rPr>
           <w:rFonts w:ascii="Times New Roman" w:eastAsiaTheme="minorEastAsia" w:hAnsi="Times New Roman" w:cs="Times New Roman"/>
+          <w:noProof/>
           <w:sz w:val="28"/>
           <w:szCs w:val="28"/>
           <w:lang w:val="uk-UA"/>
@@ -950,20 +913,8 @@
           <w:sz w:val="28"/>
           <w:szCs w:val="28"/>
         </w:rPr>
-        <w:t xml:space="preserve">git </w:t>
-      </w:r>
-      <w:proofErr w:type="spellStart"/>
-      <w:r>
-        <w:rPr>
-          <w:rFonts w:ascii="Times New Roman" w:eastAsiaTheme="minorEastAsia" w:hAnsi="Times New Roman" w:cs="Times New Roman"/>
-          <w:i/>
-          <w:iCs/>
-          <w:sz w:val="28"/>
-          <w:szCs w:val="28"/>
-        </w:rPr>
-        <w:t>init</w:t>
-      </w:r>
-      <w:proofErr w:type="spellEnd"/>
+        <w:t>git init</w:t>
+      </w:r>
       <w:r>
         <w:rPr>
           <w:rFonts w:ascii="Times New Roman" w:eastAsiaTheme="minorEastAsia" w:hAnsi="Times New Roman" w:cs="Times New Roman"/>
@@ -976,25 +927,14 @@
         </w:rPr>
         <w:t xml:space="preserve"> </w:t>
       </w:r>
-      <w:proofErr w:type="spellStart"/>
-      <w:r>
-        <w:rPr>
-          <w:rFonts w:ascii="Times New Roman" w:eastAsiaTheme="minorEastAsia" w:hAnsi="Times New Roman" w:cs="Times New Roman"/>
-          <w:sz w:val="28"/>
-          <w:szCs w:val="28"/>
-          <w:lang w:val="uk-UA"/>
-        </w:rPr>
-        <w:t>ініціалізуємо</w:t>
-      </w:r>
-      <w:proofErr w:type="spellEnd"/>
-      <w:r>
-        <w:rPr>
-          <w:rFonts w:ascii="Times New Roman" w:eastAsiaTheme="minorEastAsia" w:hAnsi="Times New Roman" w:cs="Times New Roman"/>
-          <w:sz w:val="28"/>
-          <w:szCs w:val="28"/>
-          <w:lang w:val="uk-UA"/>
-        </w:rPr>
-        <w:t xml:space="preserve"> цю папку як новий репозиторій</w:t>
+      <w:r>
+        <w:rPr>
+          <w:rFonts w:ascii="Times New Roman" w:eastAsiaTheme="minorEastAsia" w:hAnsi="Times New Roman" w:cs="Times New Roman"/>
+          <w:sz w:val="28"/>
+          <w:szCs w:val="28"/>
+          <w:lang w:val="uk-UA"/>
+        </w:rPr>
+        <w:t>ініціалізуємо цю папку як новий репозиторій</w:t>
       </w:r>
     </w:p>
     <w:p>
@@ -1010,6 +950,7 @@
       <w:r>
         <w:rPr>
           <w:rFonts w:ascii="Times New Roman" w:eastAsiaTheme="minorEastAsia" w:hAnsi="Times New Roman" w:cs="Times New Roman"/>
+          <w:noProof/>
           <w:sz w:val="28"/>
           <w:szCs w:val="28"/>
           <w:lang w:val="uk-UA"/>
@@ -1067,42 +1008,69 @@
           <w:lang w:val="uk-UA"/>
         </w:rPr>
         <w:tab/>
-        <w:t xml:space="preserve">Зробимо перший </w:t>
-      </w:r>
-      <w:proofErr w:type="spellStart"/>
-      <w:r>
-        <w:rPr>
-          <w:rFonts w:ascii="Times New Roman" w:eastAsiaTheme="minorEastAsia" w:hAnsi="Times New Roman" w:cs="Times New Roman"/>
-          <w:sz w:val="28"/>
-          <w:szCs w:val="28"/>
-          <w:lang w:val="uk-UA"/>
-        </w:rPr>
-        <w:t>комміт</w:t>
-      </w:r>
-      <w:proofErr w:type="spellEnd"/>
-      <w:r>
-        <w:rPr>
-          <w:rFonts w:ascii="Times New Roman" w:eastAsiaTheme="minorEastAsia" w:hAnsi="Times New Roman" w:cs="Times New Roman"/>
-          <w:sz w:val="28"/>
-          <w:szCs w:val="28"/>
-          <w:lang w:val="uk-UA"/>
-        </w:rPr>
-        <w:t xml:space="preserve"> як відправну точку.</w:t>
+        <w:t>Зробимо перший комміт як відправну точку.</w:t>
       </w:r>
     </w:p>
     <w:p>
       <w:pPr>
-        <w:rPr>
-          <w:rFonts w:ascii="Times New Roman" w:eastAsiaTheme="minorEastAsia" w:hAnsi="Times New Roman" w:cs="Times New Roman"/>
-          <w:sz w:val="28"/>
-          <w:szCs w:val="28"/>
-        </w:rPr>
-      </w:pPr>
+        <w:jc w:val="center"/>
+        <w:rPr>
+          <w:rFonts w:ascii="Times New Roman" w:eastAsiaTheme="minorEastAsia" w:hAnsi="Times New Roman" w:cs="Times New Roman"/>
+          <w:sz w:val="28"/>
+          <w:szCs w:val="28"/>
+        </w:rPr>
+      </w:pPr>
+      <w:r>
+        <w:rPr>
+          <w:rFonts w:ascii="Times New Roman" w:eastAsiaTheme="minorEastAsia" w:hAnsi="Times New Roman" w:cs="Times New Roman"/>
+          <w:sz w:val="28"/>
+          <w:szCs w:val="28"/>
+        </w:rPr>
+        <w:drawing>
+          <wp:inline distT="0" distB="0" distL="0" distR="0" wp14:anchorId="0CD91AD9" wp14:editId="7FE7A97B">
+            <wp:extent cx="5506218" cy="1914792"/>
+            <wp:effectExtent l="0" t="0" r="0" b="9525"/>
+            <wp:docPr id="4" name="Picture 4"/>
+            <wp:cNvGraphicFramePr>
+              <a:graphicFrameLocks xmlns:a="http://schemas.openxmlformats.org/drawingml/2006/main" noChangeAspect="1"/>
+            </wp:cNvGraphicFramePr>
+            <a:graphic xmlns:a="http://schemas.openxmlformats.org/drawingml/2006/main">
+              <a:graphicData uri="http://schemas.openxmlformats.org/drawingml/2006/picture">
+                <pic:pic xmlns:pic="http://schemas.openxmlformats.org/drawingml/2006/picture">
+                  <pic:nvPicPr>
+                    <pic:cNvPr id="1" name=""/>
+                    <pic:cNvPicPr/>
+                  </pic:nvPicPr>
+                  <pic:blipFill>
+                    <a:blip r:embed="rId9"/>
+                    <a:stretch>
+                      <a:fillRect/>
+                    </a:stretch>
+                  </pic:blipFill>
+                  <pic:spPr>
+                    <a:xfrm>
+                      <a:off x="0" y="0"/>
+                      <a:ext cx="5506218" cy="1914792"/>
+                    </a:xfrm>
+                    <a:prstGeom prst="rect">
+                      <a:avLst/>
+                    </a:prstGeom>
+                  </pic:spPr>
+                </pic:pic>
+              </a:graphicData>
+            </a:graphic>
+          </wp:inline>
+        </w:drawing>
+      </w:r>
+      <w:bookmarkStart w:id="0" w:name="_GoBack"/>
+      <w:bookmarkEnd w:id="0"/>
     </w:p>
     <w:p>
       <w:pPr>
         <w:rPr>
-          <w:rFonts w:ascii="Times New Roman" w:hAnsi="Times New Roman" w:cs="Times New Roman"/>
+          <w:rFonts w:ascii="Times New Roman" w:eastAsiaTheme="minorEastAsia" w:hAnsi="Times New Roman" w:cs="Times New Roman"/>
+          <w:sz w:val="28"/>
+          <w:szCs w:val="28"/>
           <w:lang w:val="uk-UA"/>
         </w:rPr>
       </w:pPr>
@@ -1114,27 +1082,7 @@
           <w:lang w:val="uk-UA"/>
         </w:rPr>
         <w:tab/>
-        <w:t xml:space="preserve">Ось таким чином ми створили пустий репозиторій. Але поки він пустий і зберігається лише у нас на </w:t>
-      </w:r>
-      <w:proofErr w:type="spellStart"/>
-      <w:r>
-        <w:rPr>
-          <w:rFonts w:ascii="Times New Roman" w:eastAsiaTheme="minorEastAsia" w:hAnsi="Times New Roman" w:cs="Times New Roman"/>
-          <w:sz w:val="28"/>
-          <w:szCs w:val="28"/>
-          <w:lang w:val="uk-UA"/>
-        </w:rPr>
-        <w:t>компютері</w:t>
-      </w:r>
-      <w:proofErr w:type="spellEnd"/>
-      <w:r>
-        <w:rPr>
-          <w:rFonts w:ascii="Times New Roman" w:eastAsiaTheme="minorEastAsia" w:hAnsi="Times New Roman" w:cs="Times New Roman"/>
-          <w:sz w:val="28"/>
-          <w:szCs w:val="28"/>
-          <w:lang w:val="uk-UA"/>
-        </w:rPr>
-        <w:t>. Для виводу нашого репо</w:t>
+        <w:t>Ось таким чином ми створили пустий репозиторій. Але поки він пустий і зберігається лише у нас на компютері. Для виводу нашого репо</w:t>
       </w:r>
       <w:r>
         <w:rPr>
@@ -1166,8 +1114,250 @@
         </w:rPr>
         <w:t>.</w:t>
       </w:r>
-      <w:bookmarkStart w:id="0" w:name="_GoBack"/>
-      <w:bookmarkEnd w:id="0"/>
+    </w:p>
+    <w:p>
+      <w:pPr>
+        <w:jc w:val="center"/>
+        <w:rPr>
+          <w:rFonts w:ascii="Times New Roman" w:eastAsiaTheme="minorEastAsia" w:hAnsi="Times New Roman" w:cs="Times New Roman"/>
+          <w:sz w:val="28"/>
+          <w:szCs w:val="28"/>
+          <w:lang w:val="uk-UA"/>
+        </w:rPr>
+      </w:pPr>
+      <w:r>
+        <w:rPr>
+          <w:rFonts w:ascii="Times New Roman" w:eastAsiaTheme="minorEastAsia" w:hAnsi="Times New Roman" w:cs="Times New Roman"/>
+          <w:sz w:val="28"/>
+          <w:szCs w:val="28"/>
+          <w:lang w:val="uk-UA"/>
+        </w:rPr>
+        <w:lastRenderedPageBreak/>
+        <w:drawing>
+          <wp:inline distT="0" distB="0" distL="0" distR="0" wp14:anchorId="61E2E2F5" wp14:editId="5829BC86">
+            <wp:extent cx="5496692" cy="2438740"/>
+            <wp:effectExtent l="0" t="0" r="8890" b="0"/>
+            <wp:docPr id="5" name="Picture 5"/>
+            <wp:cNvGraphicFramePr>
+              <a:graphicFrameLocks xmlns:a="http://schemas.openxmlformats.org/drawingml/2006/main" noChangeAspect="1"/>
+            </wp:cNvGraphicFramePr>
+            <a:graphic xmlns:a="http://schemas.openxmlformats.org/drawingml/2006/main">
+              <a:graphicData uri="http://schemas.openxmlformats.org/drawingml/2006/picture">
+                <pic:pic xmlns:pic="http://schemas.openxmlformats.org/drawingml/2006/picture">
+                  <pic:nvPicPr>
+                    <pic:cNvPr id="1" name=""/>
+                    <pic:cNvPicPr/>
+                  </pic:nvPicPr>
+                  <pic:blipFill>
+                    <a:blip r:embed="rId10"/>
+                    <a:stretch>
+                      <a:fillRect/>
+                    </a:stretch>
+                  </pic:blipFill>
+                  <pic:spPr>
+                    <a:xfrm>
+                      <a:off x="0" y="0"/>
+                      <a:ext cx="5496692" cy="2438740"/>
+                    </a:xfrm>
+                    <a:prstGeom prst="rect">
+                      <a:avLst/>
+                    </a:prstGeom>
+                  </pic:spPr>
+                </pic:pic>
+              </a:graphicData>
+            </a:graphic>
+          </wp:inline>
+        </w:drawing>
+      </w:r>
+    </w:p>
+    <w:p>
+      <w:pPr>
+        <w:rPr>
+          <w:rFonts w:ascii="Times New Roman" w:eastAsiaTheme="minorEastAsia" w:hAnsi="Times New Roman" w:cs="Times New Roman"/>
+          <w:sz w:val="28"/>
+          <w:szCs w:val="28"/>
+          <w:lang w:val="uk-UA"/>
+        </w:rPr>
+      </w:pPr>
+      <w:r>
+        <w:rPr>
+          <w:rFonts w:ascii="Times New Roman" w:eastAsiaTheme="minorEastAsia" w:hAnsi="Times New Roman" w:cs="Times New Roman"/>
+          <w:sz w:val="28"/>
+          <w:szCs w:val="28"/>
+          <w:lang w:val="uk-UA"/>
+        </w:rPr>
+        <w:tab/>
+        <w:t xml:space="preserve">Після завантаження гілки </w:t>
+      </w:r>
+      <w:r>
+        <w:rPr>
+          <w:rFonts w:ascii="Times New Roman" w:eastAsiaTheme="minorEastAsia" w:hAnsi="Times New Roman" w:cs="Times New Roman"/>
+          <w:b/>
+          <w:bCs/>
+          <w:i/>
+          <w:iCs/>
+          <w:sz w:val="28"/>
+          <w:szCs w:val="28"/>
+        </w:rPr>
+        <w:t>master</w:t>
+      </w:r>
+      <w:r>
+        <w:rPr>
+          <w:rFonts w:ascii="Times New Roman" w:eastAsiaTheme="minorEastAsia" w:hAnsi="Times New Roman" w:cs="Times New Roman"/>
+          <w:sz w:val="28"/>
+          <w:szCs w:val="28"/>
+        </w:rPr>
+        <w:t xml:space="preserve"> </w:t>
+      </w:r>
+      <w:r>
+        <w:rPr>
+          <w:rFonts w:ascii="Times New Roman" w:eastAsiaTheme="minorEastAsia" w:hAnsi="Times New Roman" w:cs="Times New Roman"/>
+          <w:sz w:val="28"/>
+          <w:szCs w:val="28"/>
+          <w:lang w:val="uk-UA"/>
+        </w:rPr>
+        <w:t xml:space="preserve">на </w:t>
+      </w:r>
+      <w:r>
+        <w:rPr>
+          <w:rFonts w:ascii="Times New Roman" w:eastAsiaTheme="minorEastAsia" w:hAnsi="Times New Roman" w:cs="Times New Roman"/>
+          <w:b/>
+          <w:bCs/>
+          <w:i/>
+          <w:iCs/>
+          <w:sz w:val="28"/>
+          <w:szCs w:val="28"/>
+        </w:rPr>
+        <w:t>GitHub</w:t>
+      </w:r>
+      <w:r>
+        <w:rPr>
+          <w:rFonts w:ascii="Times New Roman" w:eastAsiaTheme="minorEastAsia" w:hAnsi="Times New Roman" w:cs="Times New Roman"/>
+          <w:sz w:val="28"/>
+          <w:szCs w:val="28"/>
+        </w:rPr>
+        <w:t xml:space="preserve"> </w:t>
+      </w:r>
+      <w:r>
+        <w:rPr>
+          <w:rFonts w:ascii="Times New Roman" w:eastAsiaTheme="minorEastAsia" w:hAnsi="Times New Roman" w:cs="Times New Roman"/>
+          <w:sz w:val="28"/>
+          <w:szCs w:val="28"/>
+          <w:lang w:val="uk-UA"/>
+        </w:rPr>
+        <w:t>цю гілку можна переглянути на сайті.</w:t>
+      </w:r>
+    </w:p>
+    <w:p>
+      <w:pPr>
+        <w:jc w:val="center"/>
+        <w:rPr>
+          <w:rFonts w:ascii="Times New Roman" w:hAnsi="Times New Roman" w:cs="Times New Roman"/>
+          <w:lang w:val="uk-UA"/>
+        </w:rPr>
+      </w:pPr>
+      <w:r>
+        <w:rPr>
+          <w:rFonts w:ascii="Times New Roman" w:hAnsi="Times New Roman" w:cs="Times New Roman"/>
+          <w:lang w:val="uk-UA"/>
+        </w:rPr>
+        <w:drawing>
+          <wp:inline distT="0" distB="0" distL="0" distR="0" wp14:anchorId="5432539E" wp14:editId="29BEC6AA">
+            <wp:extent cx="6663480" cy="2028825"/>
+            <wp:effectExtent l="0" t="0" r="4445" b="0"/>
+            <wp:docPr id="6" name="Picture 6"/>
+            <wp:cNvGraphicFramePr>
+              <a:graphicFrameLocks xmlns:a="http://schemas.openxmlformats.org/drawingml/2006/main" noChangeAspect="1"/>
+            </wp:cNvGraphicFramePr>
+            <a:graphic xmlns:a="http://schemas.openxmlformats.org/drawingml/2006/main">
+              <a:graphicData uri="http://schemas.openxmlformats.org/drawingml/2006/picture">
+                <pic:pic xmlns:pic="http://schemas.openxmlformats.org/drawingml/2006/picture">
+                  <pic:nvPicPr>
+                    <pic:cNvPr id="1" name=""/>
+                    <pic:cNvPicPr/>
+                  </pic:nvPicPr>
+                  <pic:blipFill rotWithShape="1">
+                    <a:blip r:embed="rId11"/>
+                    <a:srcRect l="15231" t="18375" r="33810" b="52170"/>
+                    <a:stretch/>
+                  </pic:blipFill>
+                  <pic:spPr bwMode="auto">
+                    <a:xfrm>
+                      <a:off x="0" y="0"/>
+                      <a:ext cx="6670439" cy="2030944"/>
+                    </a:xfrm>
+                    <a:prstGeom prst="rect">
+                      <a:avLst/>
+                    </a:prstGeom>
+                    <a:ln>
+                      <a:noFill/>
+                    </a:ln>
+                    <a:extLst>
+                      <a:ext uri="{53640926-AAD7-44D8-BBD7-CCE9431645EC}">
+                        <a14:shadowObscured xmlns:a14="http://schemas.microsoft.com/office/drawing/2010/main"/>
+                      </a:ext>
+                    </a:extLst>
+                  </pic:spPr>
+                </pic:pic>
+              </a:graphicData>
+            </a:graphic>
+          </wp:inline>
+        </w:drawing>
+      </w:r>
+    </w:p>
+    <w:p>
+      <w:pPr>
+        <w:rPr>
+          <w:rFonts w:ascii="Times New Roman" w:hAnsi="Times New Roman" w:cs="Times New Roman"/>
+          <w:sz w:val="28"/>
+          <w:szCs w:val="28"/>
+          <w:lang w:val="uk-UA"/>
+        </w:rPr>
+      </w:pPr>
+      <w:r>
+        <w:rPr>
+          <w:rFonts w:ascii="Times New Roman" w:hAnsi="Times New Roman" w:cs="Times New Roman"/>
+          <w:lang w:val="uk-UA"/>
+        </w:rPr>
+        <w:tab/>
+      </w:r>
+      <w:r>
+        <w:rPr>
+          <w:rFonts w:ascii="Times New Roman" w:hAnsi="Times New Roman" w:cs="Times New Roman"/>
+          <w:sz w:val="28"/>
+          <w:szCs w:val="28"/>
+          <w:lang w:val="uk-UA"/>
+        </w:rPr>
+        <w:t>Як бачимо у нас загружена одна гілка нашого репозиторію із одним коммітом.</w:t>
+      </w:r>
+    </w:p>
+    <w:p>
+      <w:pPr>
+        <w:rPr>
+          <w:rFonts w:ascii="Times New Roman" w:hAnsi="Times New Roman" w:cs="Times New Roman"/>
+          <w:sz w:val="28"/>
+          <w:szCs w:val="28"/>
+          <w:lang w:val="uk-UA"/>
+        </w:rPr>
+      </w:pPr>
+      <w:r>
+        <w:rPr>
+          <w:rFonts w:ascii="Times New Roman" w:hAnsi="Times New Roman" w:cs="Times New Roman"/>
+          <w:sz w:val="28"/>
+          <w:szCs w:val="28"/>
+          <w:lang w:val="uk-UA"/>
+        </w:rPr>
+        <w:t>Зробимо змінні в даних репозиторію та додамо ці зміни в новий комміт.</w:t>
+      </w:r>
+    </w:p>
+    <w:p>
+      <w:pPr>
+        <w:jc w:val="center"/>
+        <w:rPr>
+          <w:rFonts w:ascii="Times New Roman" w:hAnsi="Times New Roman" w:cs="Times New Roman"/>
+          <w:lang w:val="uk-UA"/>
+        </w:rPr>
+      </w:pPr>
     </w:p>
     <w:sectPr>
       <w:pgSz w:w="12240" w:h="15840"/>
@@ -3363,6 +3553,7 @@
     <w:lsdException w:name="HTML Sample" w:semiHidden="1" w:unhideWhenUsed="1"/>
     <w:lsdException w:name="HTML Typewriter" w:semiHidden="1" w:unhideWhenUsed="1"/>
     <w:lsdException w:name="HTML Variable" w:semiHidden="1" w:unhideWhenUsed="1"/>
+    <w:lsdException w:name="Normal Table" w:semiHidden="1" w:unhideWhenUsed="1"/>
     <w:lsdException w:name="annotation subject" w:semiHidden="1" w:unhideWhenUsed="1"/>
     <w:lsdException w:name="No List" w:semiHidden="1" w:unhideWhenUsed="1"/>
     <w:lsdException w:name="Outline List 1" w:semiHidden="1" w:unhideWhenUsed="1"/>
@@ -3409,8 +3600,10 @@
     <w:lsdException w:name="Table Subtle 2" w:semiHidden="1" w:unhideWhenUsed="1"/>
     <w:lsdException w:name="Table Web 1" w:semiHidden="1" w:unhideWhenUsed="1"/>
     <w:lsdException w:name="Table Web 2" w:semiHidden="1" w:unhideWhenUsed="1"/>
+    <w:lsdException w:name="Table Web 3" w:semiHidden="1" w:unhideWhenUsed="1"/>
     <w:lsdException w:name="Balloon Text" w:semiHidden="1" w:unhideWhenUsed="1"/>
     <w:lsdException w:name="Table Grid" w:uiPriority="39"/>
+    <w:lsdException w:name="Table Theme" w:semiHidden="1" w:unhideWhenUsed="1"/>
     <w:lsdException w:name="Placeholder Text" w:semiHidden="1"/>
     <w:lsdException w:name="No Spacing" w:uiPriority="1" w:qFormat="1"/>
     <w:lsdException w:name="Light Shading" w:uiPriority="60"/>
@@ -3660,6 +3853,7 @@
   <w:style w:type="character" w:default="1" w:styleId="DefaultParagraphFont">
     <w:name w:val="Default Paragraph Font"/>
     <w:uiPriority w:val="1"/>
+    <w:semiHidden/>
     <w:unhideWhenUsed/>
   </w:style>
   <w:style w:type="table" w:default="1" w:styleId="TableNormal">
@@ -4005,7 +4199,7 @@
 </file>
 
 <file path=customXml/itemProps1.xml><?xml version="1.0" encoding="utf-8"?>
-<ds:datastoreItem xmlns:ds="http://schemas.openxmlformats.org/officeDocument/2006/customXml" ds:itemID="{5EAE18EE-8B4C-4DDE-A9BC-F32BF2A5817A}">
+<ds:datastoreItem xmlns:ds="http://schemas.openxmlformats.org/officeDocument/2006/customXml" ds:itemID="{4F9F56E5-BE7C-4F1B-9DB1-8724244D26C5}">
   <ds:schemaRefs>
     <ds:schemaRef ds:uri="http://schemas.openxmlformats.org/officeDocument/2006/bibliography"/>
   </ds:schemaRefs>

</xml_diff>

<commit_message>
Lab1_3.dox is done. Good jobgit status!
</commit_message>
<xml_diff>
--- a/Lab1_3.docx
+++ b/Lab1_3.docx
@@ -1023,6 +1023,7 @@
       <w:r>
         <w:rPr>
           <w:rFonts w:ascii="Times New Roman" w:eastAsiaTheme="minorEastAsia" w:hAnsi="Times New Roman" w:cs="Times New Roman"/>
+          <w:noProof/>
           <w:sz w:val="28"/>
           <w:szCs w:val="28"/>
         </w:rPr>
@@ -1062,8 +1063,6 @@
           </wp:inline>
         </w:drawing>
       </w:r>
-      <w:bookmarkStart w:id="0" w:name="_GoBack"/>
-      <w:bookmarkEnd w:id="0"/>
     </w:p>
     <w:p>
       <w:pPr>
@@ -1128,6 +1127,7 @@
       <w:r>
         <w:rPr>
           <w:rFonts w:ascii="Times New Roman" w:eastAsiaTheme="minorEastAsia" w:hAnsi="Times New Roman" w:cs="Times New Roman"/>
+          <w:noProof/>
           <w:sz w:val="28"/>
           <w:szCs w:val="28"/>
           <w:lang w:val="uk-UA"/>
@@ -1259,6 +1259,7 @@
       <w:r>
         <w:rPr>
           <w:rFonts w:ascii="Times New Roman" w:hAnsi="Times New Roman" w:cs="Times New Roman"/>
+          <w:noProof/>
           <w:lang w:val="uk-UA"/>
         </w:rPr>
         <w:drawing>
@@ -1355,9 +1356,245 @@
         <w:jc w:val="center"/>
         <w:rPr>
           <w:rFonts w:ascii="Times New Roman" w:hAnsi="Times New Roman" w:cs="Times New Roman"/>
-          <w:lang w:val="uk-UA"/>
-        </w:rPr>
-      </w:pPr>
+          <w:sz w:val="28"/>
+          <w:szCs w:val="28"/>
+          <w:lang w:val="uk-UA"/>
+        </w:rPr>
+      </w:pPr>
+      <w:r>
+        <w:rPr>
+          <w:rFonts w:ascii="Times New Roman" w:hAnsi="Times New Roman" w:cs="Times New Roman"/>
+          <w:sz w:val="28"/>
+          <w:szCs w:val="28"/>
+          <w:lang w:val="uk-UA"/>
+        </w:rPr>
+        <w:drawing>
+          <wp:inline distT="0" distB="0" distL="0" distR="0" wp14:anchorId="3DA4987C" wp14:editId="6E7AA8E8">
+            <wp:extent cx="5534797" cy="2981741"/>
+            <wp:effectExtent l="0" t="0" r="8890" b="9525"/>
+            <wp:docPr id="7" name="Picture 7"/>
+            <wp:cNvGraphicFramePr>
+              <a:graphicFrameLocks xmlns:a="http://schemas.openxmlformats.org/drawingml/2006/main" noChangeAspect="1"/>
+            </wp:cNvGraphicFramePr>
+            <a:graphic xmlns:a="http://schemas.openxmlformats.org/drawingml/2006/main">
+              <a:graphicData uri="http://schemas.openxmlformats.org/drawingml/2006/picture">
+                <pic:pic xmlns:pic="http://schemas.openxmlformats.org/drawingml/2006/picture">
+                  <pic:nvPicPr>
+                    <pic:cNvPr id="1" name=""/>
+                    <pic:cNvPicPr/>
+                  </pic:nvPicPr>
+                  <pic:blipFill>
+                    <a:blip r:embed="rId12"/>
+                    <a:stretch>
+                      <a:fillRect/>
+                    </a:stretch>
+                  </pic:blipFill>
+                  <pic:spPr>
+                    <a:xfrm>
+                      <a:off x="0" y="0"/>
+                      <a:ext cx="5534797" cy="2981741"/>
+                    </a:xfrm>
+                    <a:prstGeom prst="rect">
+                      <a:avLst/>
+                    </a:prstGeom>
+                  </pic:spPr>
+                </pic:pic>
+              </a:graphicData>
+            </a:graphic>
+          </wp:inline>
+        </w:drawing>
+      </w:r>
+    </w:p>
+    <w:p>
+      <w:pPr>
+        <w:rPr>
+          <w:rFonts w:ascii="Times New Roman" w:hAnsi="Times New Roman" w:cs="Times New Roman"/>
+          <w:sz w:val="28"/>
+          <w:szCs w:val="28"/>
+        </w:rPr>
+      </w:pPr>
+      <w:r>
+        <w:rPr>
+          <w:rFonts w:ascii="Times New Roman" w:hAnsi="Times New Roman" w:cs="Times New Roman"/>
+          <w:sz w:val="28"/>
+          <w:szCs w:val="28"/>
+          <w:lang w:val="uk-UA"/>
+        </w:rPr>
+        <w:lastRenderedPageBreak/>
+        <w:tab/>
+        <w:t xml:space="preserve">Тепер у нашому репозиторії два комміта, але другий зберігається лише локально. Загрузимо його на </w:t>
+      </w:r>
+      <w:r>
+        <w:rPr>
+          <w:rFonts w:ascii="Times New Roman" w:hAnsi="Times New Roman" w:cs="Times New Roman"/>
+          <w:b/>
+          <w:bCs/>
+          <w:i/>
+          <w:iCs/>
+          <w:sz w:val="28"/>
+          <w:szCs w:val="28"/>
+        </w:rPr>
+        <w:t>GitHub</w:t>
+      </w:r>
+      <w:r>
+        <w:rPr>
+          <w:rFonts w:ascii="Times New Roman" w:hAnsi="Times New Roman" w:cs="Times New Roman"/>
+          <w:sz w:val="28"/>
+          <w:szCs w:val="28"/>
+        </w:rPr>
+        <w:t>.</w:t>
+      </w:r>
+    </w:p>
+    <w:p>
+      <w:pPr>
+        <w:jc w:val="center"/>
+        <w:rPr>
+          <w:rFonts w:ascii="Times New Roman" w:hAnsi="Times New Roman" w:cs="Times New Roman"/>
+          <w:sz w:val="28"/>
+          <w:szCs w:val="28"/>
+        </w:rPr>
+      </w:pPr>
+      <w:r>
+        <w:rPr>
+          <w:rFonts w:ascii="Times New Roman" w:hAnsi="Times New Roman" w:cs="Times New Roman"/>
+          <w:sz w:val="28"/>
+          <w:szCs w:val="28"/>
+        </w:rPr>
+        <w:drawing>
+          <wp:inline distT="0" distB="0" distL="0" distR="0" wp14:anchorId="72AEC0A4" wp14:editId="3521573A">
+            <wp:extent cx="5544324" cy="2257740"/>
+            <wp:effectExtent l="0" t="0" r="0" b="9525"/>
+            <wp:docPr id="8" name="Picture 8"/>
+            <wp:cNvGraphicFramePr>
+              <a:graphicFrameLocks xmlns:a="http://schemas.openxmlformats.org/drawingml/2006/main" noChangeAspect="1"/>
+            </wp:cNvGraphicFramePr>
+            <a:graphic xmlns:a="http://schemas.openxmlformats.org/drawingml/2006/main">
+              <a:graphicData uri="http://schemas.openxmlformats.org/drawingml/2006/picture">
+                <pic:pic xmlns:pic="http://schemas.openxmlformats.org/drawingml/2006/picture">
+                  <pic:nvPicPr>
+                    <pic:cNvPr id="1" name=""/>
+                    <pic:cNvPicPr/>
+                  </pic:nvPicPr>
+                  <pic:blipFill>
+                    <a:blip r:embed="rId13"/>
+                    <a:stretch>
+                      <a:fillRect/>
+                    </a:stretch>
+                  </pic:blipFill>
+                  <pic:spPr>
+                    <a:xfrm>
+                      <a:off x="0" y="0"/>
+                      <a:ext cx="5544324" cy="2257740"/>
+                    </a:xfrm>
+                    <a:prstGeom prst="rect">
+                      <a:avLst/>
+                    </a:prstGeom>
+                  </pic:spPr>
+                </pic:pic>
+              </a:graphicData>
+            </a:graphic>
+          </wp:inline>
+        </w:drawing>
+      </w:r>
+    </w:p>
+    <w:p>
+      <w:pPr>
+        <w:rPr>
+          <w:rFonts w:ascii="Times New Roman" w:hAnsi="Times New Roman" w:cs="Times New Roman"/>
+          <w:sz w:val="28"/>
+          <w:szCs w:val="28"/>
+          <w:lang w:val="uk-UA"/>
+        </w:rPr>
+      </w:pPr>
+      <w:r>
+        <w:rPr>
+          <w:rFonts w:ascii="Times New Roman" w:hAnsi="Times New Roman" w:cs="Times New Roman"/>
+          <w:sz w:val="28"/>
+          <w:szCs w:val="28"/>
+        </w:rPr>
+        <w:tab/>
+      </w:r>
+      <w:r>
+        <w:rPr>
+          <w:rFonts w:ascii="Times New Roman" w:hAnsi="Times New Roman" w:cs="Times New Roman"/>
+          <w:sz w:val="28"/>
+          <w:szCs w:val="28"/>
+          <w:lang w:val="uk-UA"/>
+        </w:rPr>
+        <w:t>Як бач</w:t>
+      </w:r>
+      <w:r>
+        <w:rPr>
+          <w:rFonts w:ascii="Times New Roman" w:hAnsi="Times New Roman" w:cs="Times New Roman"/>
+          <w:sz w:val="28"/>
+          <w:szCs w:val="28"/>
+          <w:lang w:val="uk-UA"/>
+        </w:rPr>
+        <w:t>и</w:t>
+      </w:r>
+      <w:r>
+        <w:rPr>
+          <w:rFonts w:ascii="Times New Roman" w:hAnsi="Times New Roman" w:cs="Times New Roman"/>
+          <w:sz w:val="28"/>
+          <w:szCs w:val="28"/>
+          <w:lang w:val="uk-UA"/>
+        </w:rPr>
+        <w:t>мо комміт вдало завантажено.</w:t>
+      </w:r>
+    </w:p>
+    <w:p>
+      <w:pPr>
+        <w:jc w:val="center"/>
+        <w:rPr>
+          <w:rFonts w:ascii="Times New Roman" w:hAnsi="Times New Roman" w:cs="Times New Roman"/>
+          <w:lang w:val="uk-UA"/>
+        </w:rPr>
+      </w:pPr>
+      <w:r>
+        <w:rPr>
+          <w:rFonts w:ascii="Times New Roman" w:hAnsi="Times New Roman" w:cs="Times New Roman"/>
+          <w:sz w:val="28"/>
+          <w:szCs w:val="28"/>
+          <w:lang w:val="uk-UA"/>
+        </w:rPr>
+        <w:drawing>
+          <wp:inline distT="0" distB="0" distL="0" distR="0" wp14:anchorId="6A96A0FF" wp14:editId="314824F4">
+            <wp:extent cx="6691630" cy="1475740"/>
+            <wp:effectExtent l="0" t="0" r="0" b="0"/>
+            <wp:docPr id="9" name="Picture 9"/>
+            <wp:cNvGraphicFramePr>
+              <a:graphicFrameLocks xmlns:a="http://schemas.openxmlformats.org/drawingml/2006/main" noChangeAspect="1"/>
+            </wp:cNvGraphicFramePr>
+            <a:graphic xmlns:a="http://schemas.openxmlformats.org/drawingml/2006/main">
+              <a:graphicData uri="http://schemas.openxmlformats.org/drawingml/2006/picture">
+                <pic:pic xmlns:pic="http://schemas.openxmlformats.org/drawingml/2006/picture">
+                  <pic:nvPicPr>
+                    <pic:cNvPr id="1" name=""/>
+                    <pic:cNvPicPr/>
+                  </pic:nvPicPr>
+                  <pic:blipFill>
+                    <a:blip r:embed="rId14"/>
+                    <a:stretch>
+                      <a:fillRect/>
+                    </a:stretch>
+                  </pic:blipFill>
+                  <pic:spPr>
+                    <a:xfrm>
+                      <a:off x="0" y="0"/>
+                      <a:ext cx="6691630" cy="1475740"/>
+                    </a:xfrm>
+                    <a:prstGeom prst="rect">
+                      <a:avLst/>
+                    </a:prstGeom>
+                  </pic:spPr>
+                </pic:pic>
+              </a:graphicData>
+            </a:graphic>
+          </wp:inline>
+        </w:drawing>
+      </w:r>
+      <w:bookmarkStart w:id="0" w:name="_GoBack"/>
+      <w:bookmarkEnd w:id="0"/>
     </w:p>
     <w:sectPr>
       <w:pgSz w:w="12240" w:h="15840"/>
@@ -4199,7 +4436,7 @@
 </file>
 
 <file path=customXml/itemProps1.xml><?xml version="1.0" encoding="utf-8"?>
-<ds:datastoreItem xmlns:ds="http://schemas.openxmlformats.org/officeDocument/2006/customXml" ds:itemID="{4F9F56E5-BE7C-4F1B-9DB1-8724244D26C5}">
+<ds:datastoreItem xmlns:ds="http://schemas.openxmlformats.org/officeDocument/2006/customXml" ds:itemID="{B013FD4D-9A7D-40BF-A23C-AABC92B53717}">
   <ds:schemaRefs>
     <ds:schemaRef ds:uri="http://schemas.openxmlformats.org/officeDocument/2006/bibliography"/>
   </ds:schemaRefs>

</xml_diff>